<commit_message>
Added a few screenshots and some more information
</commit_message>
<xml_diff>
--- a/SourceFolder/SupplementalMaterial/Database schema improvements.docx
+++ b/SourceFolder/SupplementalMaterial/Database schema improvements.docx
@@ -1,19 +1,26 @@
 
-<file path=word/document2.xml><?xml version="1.0" encoding="utf-8"?>
-<w:document xmlns:wpc="http://schemas.microsoft.com/office/word/2010/wordprocessingCanvas" xmlns:mc="http://schemas.openxmlformats.org/markup-compatibility/2006" xmlns:o="urn:schemas-microsoft-com:office:office" xmlns:r="http://schemas.openxmlformats.org/officeDocument/2006/relationships" xmlns:m="http://schemas.openxmlformats.org/officeDocument/2006/math" xmlns:v="urn:schemas-microsoft-com:vml" xmlns:wp14="http://schemas.microsoft.com/office/word/2010/wordprocessingDrawing" xmlns:wp="http://schemas.openxmlformats.org/drawingml/2006/wordprocessingDrawing" xmlns:w10="urn:schemas-microsoft-com:office:word" xmlns:w="http://schemas.openxmlformats.org/wordprocessingml/2006/main" xmlns:w14="http://schemas.microsoft.com/office/word/2010/wordml" xmlns:w15="http://schemas.microsoft.com/office/word/2012/wordml" xmlns:wpg="http://schemas.microsoft.com/office/word/2010/wordprocessingGroup" xmlns:wpi="http://schemas.microsoft.com/office/word/2010/wordprocessingInk" xmlns:wne="http://schemas.microsoft.com/office/word/2006/wordml" xmlns:wps="http://schemas.microsoft.com/office/word/2010/wordprocessingShape" xmlns:a="http://schemas.openxmlformats.org/drawingml/2006/main" xmlns:pic="http://schemas.openxmlformats.org/drawingml/2006/picture" xmlns:a14="http://schemas.microsoft.com/office/drawing/2010/main" mc:Ignorable="w14 w15 wp14">
+<file path=word/document.xml><?xml version="1.0" encoding="utf-8"?>
+<w:document xmlns:wpc="http://schemas.microsoft.com/office/word/2010/wordprocessingCanvas" xmlns:cx="http://schemas.microsoft.com/office/drawing/2014/chartex" xmlns:cx1="http://schemas.microsoft.com/office/drawing/2015/9/8/chartex" xmlns:cx2="http://schemas.microsoft.com/office/drawing/2015/10/21/chartex" xmlns:cx3="http://schemas.microsoft.com/office/drawing/2016/5/9/chartex" xmlns:cx4="http://schemas.microsoft.com/office/drawing/2016/5/10/chartex" xmlns:cx5="http://schemas.microsoft.com/office/drawing/2016/5/11/chartex" xmlns:cx6="http://schemas.microsoft.com/office/drawing/2016/5/12/chartex" xmlns:cx7="http://schemas.microsoft.com/office/drawing/2016/5/13/chartex" xmlns:cx8="http://schemas.microsoft.com/office/drawing/2016/5/14/chartex" xmlns:mc="http://schemas.openxmlformats.org/markup-compatibility/2006" xmlns:aink="http://schemas.microsoft.com/office/drawing/2016/ink" xmlns:am3d="http://schemas.microsoft.com/office/drawing/2017/model3d" xmlns:o="urn:schemas-microsoft-com:office:office" xmlns:r="http://schemas.openxmlformats.org/officeDocument/2006/relationships" xmlns:m="http://schemas.openxmlformats.org/officeDocument/2006/math" xmlns:v="urn:schemas-microsoft-com:vml" xmlns:wp14="http://schemas.microsoft.com/office/word/2010/wordprocessingDrawing" xmlns:wp="http://schemas.openxmlformats.org/drawingml/2006/wordprocessingDrawing" xmlns:w10="urn:schemas-microsoft-com:office:word" xmlns:w="http://schemas.openxmlformats.org/wordprocessingml/2006/main" xmlns:w14="http://schemas.microsoft.com/office/word/2010/wordml" xmlns:w15="http://schemas.microsoft.com/office/word/2012/wordml" xmlns:w16cex="http://schemas.microsoft.com/office/word/2018/wordml/cex" xmlns:w16cid="http://schemas.microsoft.com/office/word/2016/wordml/cid" xmlns:w16="http://schemas.microsoft.com/office/word/2018/wordml" xmlns:w16se="http://schemas.microsoft.com/office/word/2015/wordml/symex" xmlns:wpg="http://schemas.microsoft.com/office/word/2010/wordprocessingGroup" xmlns:wpi="http://schemas.microsoft.com/office/word/2010/wordprocessingInk" xmlns:wne="http://schemas.microsoft.com/office/word/2006/wordml" xmlns:wps="http://schemas.microsoft.com/office/word/2010/wordprocessingShape" mc:Ignorable="w14 w15 w16se w16cid w16 w16cex wp14">
   <w:body>
     <w:p>
+      <w:pPr>
+        <w:rPr>
+          <w:b/>
+          <w:bCs/>
+          <w:u w:val="single"/>
+        </w:rPr>
+      </w:pPr>
       <w:r>
-        <w:rPr/>
+        <w:rPr>
+          <w:b/>
+          <w:bCs/>
+          <w:u w:val="single"/>
+        </w:rPr>
         <w:t>Schema changes done:</w:t>
       </w:r>
     </w:p>
     <w:p>
-      <w:pPr>
-        <w:pStyle w:val="Normal"/>
-      </w:pPr>
       <w:r>
-        <w:rPr/>
         <w:t>The following table shows the schema improvements done to establish referential integrity between the current database tables.</w:t>
       </w:r>
     </w:p>
@@ -33,11 +40,9 @@
         <w:tc>
           <w:tcPr>
             <w:tcW w:w="3120" w:type="dxa"/>
-            <w:tcMar/>
-          </w:tcPr>
-          <w:p>
-            <w:r>
-              <w:rPr/>
+          </w:tcPr>
+          <w:p>
+            <w:r>
               <w:t>TABLE</w:t>
             </w:r>
           </w:p>
@@ -45,11 +50,9 @@
         <w:tc>
           <w:tcPr>
             <w:tcW w:w="3120" w:type="dxa"/>
-            <w:tcMar/>
-          </w:tcPr>
-          <w:p>
-            <w:r>
-              <w:rPr/>
+          </w:tcPr>
+          <w:p>
+            <w:r>
               <w:t>PRIMARY KEY</w:t>
             </w:r>
           </w:p>
@@ -57,11 +60,9 @@
         <w:tc>
           <w:tcPr>
             <w:tcW w:w="3120" w:type="dxa"/>
-            <w:tcMar/>
-          </w:tcPr>
-          <w:p>
-            <w:r>
-              <w:rPr/>
+          </w:tcPr>
+          <w:p>
+            <w:r>
               <w:t>FOREIGN KEY</w:t>
             </w:r>
           </w:p>
@@ -71,11 +72,9 @@
         <w:tc>
           <w:tcPr>
             <w:tcW w:w="3120" w:type="dxa"/>
-            <w:tcMar/>
-          </w:tcPr>
-          <w:p>
-            <w:r>
-              <w:rPr/>
+          </w:tcPr>
+          <w:p>
+            <w:r>
               <w:t>Instrument Statistics</w:t>
             </w:r>
           </w:p>
@@ -83,11 +82,9 @@
         <w:tc>
           <w:tcPr>
             <w:tcW w:w="3120" w:type="dxa"/>
-            <w:tcMar/>
-          </w:tcPr>
-          <w:p>
-            <w:r>
-              <w:rPr/>
+          </w:tcPr>
+          <w:p>
+            <w:r>
               <w:t>Composite key-&gt;</w:t>
             </w:r>
           </w:p>
@@ -95,11 +92,9 @@
         <w:tc>
           <w:tcPr>
             <w:tcW w:w="3120" w:type="dxa"/>
-            <w:tcMar/>
-          </w:tcPr>
-          <w:p>
-            <w:r>
-              <w:rPr/>
+          </w:tcPr>
+          <w:p>
+            <w:r>
               <w:t>Date, Instrument ID</w:t>
             </w:r>
           </w:p>
@@ -109,11 +104,9 @@
         <w:tc>
           <w:tcPr>
             <w:tcW w:w="3120" w:type="dxa"/>
-            <w:tcMar/>
-          </w:tcPr>
-          <w:p>
-            <w:r>
-              <w:rPr/>
+          </w:tcPr>
+          <w:p>
+            <w:r>
               <w:t>Instrument Master</w:t>
             </w:r>
           </w:p>
@@ -121,11 +114,9 @@
         <w:tc>
           <w:tcPr>
             <w:tcW w:w="3120" w:type="dxa"/>
-            <w:tcMar/>
-          </w:tcPr>
-          <w:p>
-            <w:r>
-              <w:rPr/>
+          </w:tcPr>
+          <w:p>
+            <w:r>
               <w:t>Instrument ID</w:t>
             </w:r>
           </w:p>
@@ -133,11 +124,9 @@
         <w:tc>
           <w:tcPr>
             <w:tcW w:w="3120" w:type="dxa"/>
-            <w:tcMar/>
-          </w:tcPr>
-          <w:p>
-            <w:r>
-              <w:rPr/>
+          </w:tcPr>
+          <w:p>
+            <w:r>
               <w:t>none</w:t>
             </w:r>
           </w:p>
@@ -147,11 +136,9 @@
         <w:tc>
           <w:tcPr>
             <w:tcW w:w="3120" w:type="dxa"/>
-            <w:tcMar/>
-          </w:tcPr>
-          <w:p>
-            <w:r>
-              <w:rPr/>
+          </w:tcPr>
+          <w:p>
+            <w:r>
               <w:t>Engineered Features</w:t>
             </w:r>
           </w:p>
@@ -159,11 +146,9 @@
         <w:tc>
           <w:tcPr>
             <w:tcW w:w="3120" w:type="dxa"/>
-            <w:tcMar/>
-          </w:tcPr>
-          <w:p>
-            <w:r>
-              <w:rPr/>
+          </w:tcPr>
+          <w:p>
+            <w:r>
               <w:t>Composite key-&gt;</w:t>
             </w:r>
           </w:p>
@@ -171,11 +156,9 @@
         <w:tc>
           <w:tcPr>
             <w:tcW w:w="3120" w:type="dxa"/>
-            <w:tcMar/>
-          </w:tcPr>
-          <w:p>
-            <w:r>
-              <w:rPr/>
+          </w:tcPr>
+          <w:p>
+            <w:r>
               <w:t>Date, Instrument ID</w:t>
             </w:r>
           </w:p>
@@ -185,11 +168,9 @@
         <w:tc>
           <w:tcPr>
             <w:tcW w:w="3120" w:type="dxa"/>
-            <w:tcMar/>
-          </w:tcPr>
-          <w:p>
-            <w:r>
-              <w:rPr/>
+          </w:tcPr>
+          <w:p>
+            <w:r>
               <w:t>Date Dimension</w:t>
             </w:r>
           </w:p>
@@ -197,11 +178,9 @@
         <w:tc>
           <w:tcPr>
             <w:tcW w:w="3120" w:type="dxa"/>
-            <w:tcMar/>
-          </w:tcPr>
-          <w:p>
-            <w:r>
-              <w:rPr/>
+          </w:tcPr>
+          <w:p>
+            <w:r>
               <w:t>Date</w:t>
             </w:r>
           </w:p>
@@ -209,11 +188,9 @@
         <w:tc>
           <w:tcPr>
             <w:tcW w:w="3120" w:type="dxa"/>
-            <w:tcMar/>
-          </w:tcPr>
-          <w:p>
-            <w:r>
-              <w:rPr/>
+          </w:tcPr>
+          <w:p>
+            <w:r>
               <w:t>none</w:t>
             </w:r>
           </w:p>
@@ -223,11 +200,9 @@
         <w:tc>
           <w:tcPr>
             <w:tcW w:w="3120" w:type="dxa"/>
-            <w:tcMar/>
-          </w:tcPr>
-          <w:p>
-            <w:r>
-              <w:rPr/>
+          </w:tcPr>
+          <w:p>
+            <w:r>
               <w:t>Algorithm Master</w:t>
             </w:r>
           </w:p>
@@ -235,11 +210,9 @@
         <w:tc>
           <w:tcPr>
             <w:tcW w:w="3120" w:type="dxa"/>
-            <w:tcMar/>
-          </w:tcPr>
-          <w:p>
-            <w:r>
-              <w:rPr/>
+          </w:tcPr>
+          <w:p>
+            <w:r>
               <w:t>Algorithm Code</w:t>
             </w:r>
           </w:p>
@@ -247,7 +220,6 @@
         <w:tc>
           <w:tcPr>
             <w:tcW w:w="3120" w:type="dxa"/>
-            <w:tcMar/>
           </w:tcPr>
           <w:p/>
         </w:tc>
@@ -256,11 +228,9 @@
         <w:tc>
           <w:tcPr>
             <w:tcW w:w="3120" w:type="dxa"/>
-            <w:tcMar/>
-          </w:tcPr>
-          <w:p>
-            <w:r>
-              <w:rPr/>
+          </w:tcPr>
+          <w:p>
+            <w:r>
               <w:t>Algorithm Forecast</w:t>
             </w:r>
           </w:p>
@@ -268,11 +238,9 @@
         <w:tc>
           <w:tcPr>
             <w:tcW w:w="3120" w:type="dxa"/>
-            <w:tcMar/>
-          </w:tcPr>
-          <w:p>
-            <w:r>
-              <w:rPr/>
+          </w:tcPr>
+          <w:p>
+            <w:r>
               <w:t>Composite key-&gt;</w:t>
             </w:r>
           </w:p>
@@ -280,11 +248,9 @@
         <w:tc>
           <w:tcPr>
             <w:tcW w:w="3120" w:type="dxa"/>
-            <w:tcMar/>
-          </w:tcPr>
-          <w:p>
-            <w:r>
-              <w:rPr/>
+          </w:tcPr>
+          <w:p>
+            <w:r>
               <w:t>Forecast Date, Instrument ID, Algorithm Code</w:t>
             </w:r>
           </w:p>
@@ -294,11 +260,9 @@
         <w:tc>
           <w:tcPr>
             <w:tcW w:w="3120" w:type="dxa"/>
-            <w:tcMar/>
-          </w:tcPr>
-          <w:p>
-            <w:r>
-              <w:rPr/>
+          </w:tcPr>
+          <w:p>
+            <w:r>
               <w:t>Strategy Master</w:t>
             </w:r>
           </w:p>
@@ -306,11 +270,9 @@
         <w:tc>
           <w:tcPr>
             <w:tcW w:w="3120" w:type="dxa"/>
-            <w:tcMar/>
-          </w:tcPr>
-          <w:p>
-            <w:r>
-              <w:rPr/>
+          </w:tcPr>
+          <w:p>
+            <w:r>
               <w:t>Strategy Code</w:t>
             </w:r>
           </w:p>
@@ -318,7 +280,6 @@
         <w:tc>
           <w:tcPr>
             <w:tcW w:w="3120" w:type="dxa"/>
-            <w:tcMar/>
           </w:tcPr>
           <w:p/>
         </w:tc>
@@ -327,11 +288,9 @@
         <w:tc>
           <w:tcPr>
             <w:tcW w:w="3120" w:type="dxa"/>
-            <w:tcMar/>
-          </w:tcPr>
-          <w:p>
-            <w:r>
-              <w:rPr/>
+          </w:tcPr>
+          <w:p>
+            <w:r>
               <w:t>Statistical Returns</w:t>
             </w:r>
           </w:p>
@@ -339,11 +298,9 @@
         <w:tc>
           <w:tcPr>
             <w:tcW w:w="3120" w:type="dxa"/>
-            <w:tcMar/>
-          </w:tcPr>
-          <w:p>
-            <w:r>
-              <w:rPr/>
+          </w:tcPr>
+          <w:p>
+            <w:r>
               <w:t>Composite key-&gt;</w:t>
             </w:r>
           </w:p>
@@ -351,11 +308,9 @@
         <w:tc>
           <w:tcPr>
             <w:tcW w:w="3120" w:type="dxa"/>
-            <w:tcMar/>
-          </w:tcPr>
-          <w:p>
-            <w:r>
-              <w:rPr/>
+          </w:tcPr>
+          <w:p>
+            <w:r>
               <w:t>Date, Instrument ID, Strategy Code</w:t>
             </w:r>
           </w:p>
@@ -365,11 +320,9 @@
         <w:tc>
           <w:tcPr>
             <w:tcW w:w="3120" w:type="dxa"/>
-            <w:tcMar/>
-          </w:tcPr>
-          <w:p>
-            <w:r>
-              <w:rPr/>
+          </w:tcPr>
+          <w:p>
+            <w:r>
               <w:t>Macro Econ Master</w:t>
             </w:r>
           </w:p>
@@ -377,15 +330,12 @@
         <w:tc>
           <w:tcPr>
             <w:tcW w:w="3120" w:type="dxa"/>
-            <w:tcMar/>
-          </w:tcPr>
-          <w:p>
-            <w:r>
-              <w:rPr/>
+          </w:tcPr>
+          <w:p>
+            <w:r>
               <w:t xml:space="preserve">Macro </w:t>
             </w:r>
             <w:r>
-              <w:rPr/>
               <w:t>code</w:t>
             </w:r>
           </w:p>
@@ -393,11 +343,9 @@
         <w:tc>
           <w:tcPr>
             <w:tcW w:w="3120" w:type="dxa"/>
-            <w:tcMar/>
-          </w:tcPr>
-          <w:p>
-            <w:r>
-              <w:rPr/>
+          </w:tcPr>
+          <w:p>
+            <w:r>
               <w:t>none</w:t>
             </w:r>
           </w:p>
@@ -407,11 +355,9 @@
         <w:tc>
           <w:tcPr>
             <w:tcW w:w="3120" w:type="dxa"/>
-            <w:tcMar/>
-          </w:tcPr>
-          <w:p>
-            <w:r>
-              <w:rPr/>
+          </w:tcPr>
+          <w:p>
+            <w:r>
               <w:t>Macro Statistics</w:t>
             </w:r>
           </w:p>
@@ -419,11 +365,9 @@
         <w:tc>
           <w:tcPr>
             <w:tcW w:w="3120" w:type="dxa"/>
-            <w:tcMar/>
-          </w:tcPr>
-          <w:p>
-            <w:r>
-              <w:rPr/>
+          </w:tcPr>
+          <w:p>
+            <w:r>
               <w:t>Composite key-&gt;</w:t>
             </w:r>
           </w:p>
@@ -431,12 +375,18 @@
         <w:tc>
           <w:tcPr>
             <w:tcW w:w="3120" w:type="dxa"/>
-            <w:tcMar/>
-          </w:tcPr>
-          <w:p>
-            <w:r>
-              <w:rPr/>
-              <w:t>Date, macroecon code</w:t>
+          </w:tcPr>
+          <w:p>
+            <w:r>
+              <w:t xml:space="preserve">Date, </w:t>
+            </w:r>
+            <w:proofErr w:type="spellStart"/>
+            <w:r>
+              <w:t>macroecon</w:t>
+            </w:r>
+            <w:proofErr w:type="spellEnd"/>
+            <w:r>
+              <w:t xml:space="preserve"> code</w:t>
             </w:r>
           </w:p>
         </w:tc>
@@ -445,11 +395,9 @@
         <w:tc>
           <w:tcPr>
             <w:tcW w:w="3120" w:type="dxa"/>
-            <w:tcMar/>
-          </w:tcPr>
-          <w:p>
-            <w:r>
-              <w:rPr/>
+          </w:tcPr>
+          <w:p>
+            <w:r>
               <w:t>Macro Econ Forecast</w:t>
             </w:r>
           </w:p>
@@ -457,11 +405,9 @@
         <w:tc>
           <w:tcPr>
             <w:tcW w:w="3120" w:type="dxa"/>
-            <w:tcMar/>
-          </w:tcPr>
-          <w:p>
-            <w:r>
-              <w:rPr/>
+          </w:tcPr>
+          <w:p>
+            <w:r>
               <w:t>Composite key-&gt;</w:t>
             </w:r>
           </w:p>
@@ -469,11 +415,9 @@
         <w:tc>
           <w:tcPr>
             <w:tcW w:w="3120" w:type="dxa"/>
-            <w:tcMar/>
-          </w:tcPr>
-          <w:p>
-            <w:r>
-              <w:rPr/>
+          </w:tcPr>
+          <w:p>
+            <w:r>
               <w:t>Date, Algorithm code, Instrument ID</w:t>
             </w:r>
           </w:p>
@@ -483,14 +427,9 @@
         <w:tc>
           <w:tcPr>
             <w:tcW w:w="3120" w:type="dxa"/>
-            <w:tcMar/>
-          </w:tcPr>
-          <w:p>
-            <w:pPr>
-              <w:pStyle w:val="Normal"/>
-            </w:pPr>
-            <w:r>
-              <w:rPr/>
+          </w:tcPr>
+          <w:p>
+            <w:r>
               <w:t>Action signals</w:t>
             </w:r>
           </w:p>
@@ -498,12 +437,9 @@
         <w:tc>
           <w:tcPr>
             <w:tcW w:w="3120" w:type="dxa"/>
-            <w:tcMar/>
-          </w:tcPr>
-          <w:p>
-            <w:pPr/>
-            <w:r>
-              <w:rPr/>
+          </w:tcPr>
+          <w:p>
+            <w:r>
               <w:t>Composite key-&gt;</w:t>
             </w:r>
           </w:p>
@@ -511,14 +447,9 @@
         <w:tc>
           <w:tcPr>
             <w:tcW w:w="3120" w:type="dxa"/>
-            <w:tcMar/>
-          </w:tcPr>
-          <w:p>
-            <w:pPr>
-              <w:pStyle w:val="Normal"/>
-            </w:pPr>
-            <w:r>
-              <w:rPr/>
+          </w:tcPr>
+          <w:p>
+            <w:r>
               <w:t>Date, instrument id, strategy code</w:t>
             </w:r>
           </w:p>
@@ -528,14 +459,9 @@
         <w:tc>
           <w:tcPr>
             <w:tcW w:w="3120" w:type="dxa"/>
-            <w:tcMar/>
-          </w:tcPr>
-          <w:p>
-            <w:pPr>
-              <w:pStyle w:val="Normal"/>
-            </w:pPr>
-            <w:r>
-              <w:rPr/>
+          </w:tcPr>
+          <w:p>
+            <w:r>
               <w:t>Temp Visualize</w:t>
             </w:r>
           </w:p>
@@ -543,12 +469,9 @@
         <w:tc>
           <w:tcPr>
             <w:tcW w:w="3120" w:type="dxa"/>
-            <w:tcMar/>
-          </w:tcPr>
-          <w:p>
-            <w:pPr/>
-            <w:r>
-              <w:rPr/>
+          </w:tcPr>
+          <w:p>
+            <w:r>
               <w:t>Composite key-&gt;</w:t>
             </w:r>
           </w:p>
@@ -556,14 +479,9 @@
         <w:tc>
           <w:tcPr>
             <w:tcW w:w="3120" w:type="dxa"/>
-            <w:tcMar/>
-          </w:tcPr>
-          <w:p>
-            <w:pPr>
-              <w:pStyle w:val="Normal"/>
-            </w:pPr>
-            <w:r>
-              <w:rPr/>
+          </w:tcPr>
+          <w:p>
+            <w:r>
               <w:t>Date, instrument id, algorithm code</w:t>
             </w:r>
           </w:p>
@@ -573,14 +491,9 @@
         <w:tc>
           <w:tcPr>
             <w:tcW w:w="3120" w:type="dxa"/>
-            <w:tcMar/>
-          </w:tcPr>
-          <w:p>
-            <w:pPr>
-              <w:pStyle w:val="Normal"/>
-            </w:pPr>
-            <w:r>
-              <w:rPr/>
+          </w:tcPr>
+          <w:p>
+            <w:r>
               <w:t>Past statistics</w:t>
             </w:r>
           </w:p>
@@ -588,12 +501,9 @@
         <w:tc>
           <w:tcPr>
             <w:tcW w:w="3120" w:type="dxa"/>
-            <w:tcMar/>
-          </w:tcPr>
-          <w:p>
-            <w:pPr/>
-            <w:r>
-              <w:rPr/>
+          </w:tcPr>
+          <w:p>
+            <w:r>
               <w:t>Composite key-&gt;</w:t>
             </w:r>
           </w:p>
@@ -601,72 +511,158 @@
         <w:tc>
           <w:tcPr>
             <w:tcW w:w="3120" w:type="dxa"/>
-            <w:tcMar/>
-          </w:tcPr>
-          <w:p>
-            <w:pPr>
-              <w:pStyle w:val="Normal"/>
-            </w:pPr>
-            <w:r>
-              <w:rPr/>
+          </w:tcPr>
+          <w:p>
+            <w:r>
               <w:t>Date, instrument id</w:t>
             </w:r>
           </w:p>
         </w:tc>
       </w:tr>
     </w:tbl>
+    <w:p/>
     <w:p>
       <w:pPr>
-        <w:pStyle w:val="Normal"/>
-      </w:pPr>
-    </w:p>
-    <w:p>
-      <w:pPr>
-        <w:pStyle w:val="Normal"/>
+        <w:rPr>
+          <w:b/>
+          <w:bCs/>
+          <w:u w:val="single"/>
+        </w:rPr>
       </w:pPr>
       <w:r>
-        <w:rPr/>
+        <w:rPr>
+          <w:b/>
+          <w:bCs/>
+          <w:u w:val="single"/>
+        </w:rPr>
         <w:t>Additional financial instruments added:</w:t>
       </w:r>
     </w:p>
     <w:p>
-      <w:pPr>
-        <w:pStyle w:val="Normal"/>
-      </w:pPr>
       <w:r>
-        <w:rPr/>
         <w:t>TM – Toyota Motors</w:t>
       </w:r>
     </w:p>
     <w:p>
-      <w:pPr>
-        <w:pStyle w:val="Normal"/>
-      </w:pPr>
       <w:r>
-        <w:rPr/>
         <w:t>F - Ford</w:t>
       </w:r>
     </w:p>
     <w:p>
-      <w:pPr>
-        <w:pStyle w:val="Normal"/>
-      </w:pPr>
       <w:r>
-        <w:rPr/>
         <w:t>FCAU – Fiat Chrysler</w:t>
       </w:r>
     </w:p>
     <w:p>
-      <w:pPr>
-        <w:pStyle w:val="Normal"/>
-      </w:pPr>
       <w:r>
-        <w:rPr/>
         <w:t>HMC – Honda Motors</w:t>
       </w:r>
     </w:p>
+    <w:p/>
+    <w:p/>
+    <w:p/>
+    <w:p/>
+    <w:p/>
+    <w:p/>
+    <w:p/>
+    <w:p/>
+    <w:p>
+      <w:pPr>
+        <w:rPr>
+          <w:b/>
+          <w:bCs/>
+          <w:u w:val="single"/>
+        </w:rPr>
+      </w:pPr>
+      <w:r>
+        <w:rPr>
+          <w:b/>
+          <w:bCs/>
+          <w:u w:val="single"/>
+        </w:rPr>
+        <w:lastRenderedPageBreak/>
+        <w:t>Updated database schema diagram:</w:t>
+      </w:r>
+    </w:p>
+    <w:p>
+      <w:pPr>
+        <w:ind w:left="-270"/>
+      </w:pPr>
+      <w:r>
+        <w:rPr>
+          <w:noProof/>
+        </w:rPr>
+        <w:drawing>
+          <wp:inline distT="0" distB="0" distL="0" distR="0" wp14:anchorId="3B946D6E" wp14:editId="6684DEAD">
+            <wp:extent cx="6393448" cy="7391400"/>
+            <wp:effectExtent l="133350" t="114300" r="121920" b="171450"/>
+            <wp:docPr id="1" name="Picture 1"/>
+            <wp:cNvGraphicFramePr>
+              <a:graphicFrameLocks xmlns:a="http://schemas.openxmlformats.org/drawingml/2006/main" noChangeAspect="1"/>
+            </wp:cNvGraphicFramePr>
+            <a:graphic xmlns:a="http://schemas.openxmlformats.org/drawingml/2006/main">
+              <a:graphicData uri="http://schemas.openxmlformats.org/drawingml/2006/picture">
+                <pic:pic xmlns:pic="http://schemas.openxmlformats.org/drawingml/2006/picture">
+                  <pic:nvPicPr>
+                    <pic:cNvPr id="1" name=""/>
+                    <pic:cNvPicPr/>
+                  </pic:nvPicPr>
+                  <pic:blipFill>
+                    <a:blip r:embed="rId7"/>
+                    <a:stretch>
+                      <a:fillRect/>
+                    </a:stretch>
+                  </pic:blipFill>
+                  <pic:spPr>
+                    <a:xfrm>
+                      <a:off x="0" y="0"/>
+                      <a:ext cx="6398598" cy="7397354"/>
+                    </a:xfrm>
+                    <a:prstGeom prst="rect">
+                      <a:avLst/>
+                    </a:prstGeom>
+                    <a:solidFill>
+                      <a:srgbClr val="FFFFFF">
+                        <a:shade val="85000"/>
+                      </a:srgbClr>
+                    </a:solidFill>
+                    <a:ln w="88900" cap="sq">
+                      <a:solidFill>
+                        <a:schemeClr val="accent1">
+                          <a:lumMod val="50000"/>
+                        </a:schemeClr>
+                      </a:solidFill>
+                      <a:miter lim="800000"/>
+                    </a:ln>
+                    <a:effectLst>
+                      <a:outerShdw blurRad="55000" dist="18000" dir="5400000" algn="tl" rotWithShape="0">
+                        <a:srgbClr val="000000">
+                          <a:alpha val="40000"/>
+                        </a:srgbClr>
+                      </a:outerShdw>
+                    </a:effectLst>
+                    <a:scene3d>
+                      <a:camera prst="orthographicFront"/>
+                      <a:lightRig rig="twoPt" dir="t">
+                        <a:rot lat="0" lon="0" rev="7200000"/>
+                      </a:lightRig>
+                    </a:scene3d>
+                    <a:sp3d>
+                      <a:bevelT w="25400" h="19050"/>
+                      <a:contourClr>
+                        <a:srgbClr val="FFFFFF"/>
+                      </a:contourClr>
+                    </a:sp3d>
+                  </pic:spPr>
+                </pic:pic>
+              </a:graphicData>
+            </a:graphic>
+          </wp:inline>
+        </w:drawing>
+      </w:r>
+    </w:p>
     <w:sectPr>
-      <w:pgSz w:w="12240" w:h="15840" w:orient="portrait"/>
+      <w:pgSz w:w="12240" w:h="15840"/>
       <w:pgMar w:top="1440" w:right="1440" w:bottom="1440" w:left="1440" w:header="720" w:footer="720" w:gutter="0"/>
       <w:cols w:space="720"/>
       <w:docGrid w:linePitch="360"/>
@@ -676,11 +672,11 @@
 </file>
 
 <file path=word/styles.xml><?xml version="1.0" encoding="utf-8"?>
-<w:styles xmlns:wp14="http://schemas.microsoft.com/office/word/2010/wordprocessingDrawing" xmlns:mc="http://schemas.openxmlformats.org/markup-compatibility/2006" xmlns:r="http://schemas.openxmlformats.org/officeDocument/2006/relationships" xmlns:w="http://schemas.openxmlformats.org/wordprocessingml/2006/main" xmlns:w14="http://schemas.microsoft.com/office/word/2010/wordml" xmlns:w15="http://schemas.microsoft.com/office/word/2012/wordml" mc:Ignorable="w14 w15 wp14">
+<w:styles xmlns:mc="http://schemas.openxmlformats.org/markup-compatibility/2006" xmlns:r="http://schemas.openxmlformats.org/officeDocument/2006/relationships" xmlns:w="http://schemas.openxmlformats.org/wordprocessingml/2006/main" xmlns:w14="http://schemas.microsoft.com/office/word/2010/wordml" xmlns:w15="http://schemas.microsoft.com/office/word/2012/wordml" xmlns:w16cex="http://schemas.microsoft.com/office/word/2018/wordml/cex" xmlns:w16cid="http://schemas.microsoft.com/office/word/2016/wordml/cid" xmlns:w16="http://schemas.microsoft.com/office/word/2018/wordml" xmlns:w16se="http://schemas.microsoft.com/office/word/2015/wordml/symex" mc:Ignorable="w14 w15 w16se w16cid w16 w16cex">
   <w:docDefaults>
     <w:rPrDefault>
       <w:rPr>
-        <w:rFonts w:asciiTheme="minorHAnsi" w:hAnsiTheme="minorHAnsi" w:eastAsiaTheme="minorHAnsi" w:cstheme="minorBidi"/>
+        <w:rFonts w:asciiTheme="minorHAnsi" w:eastAsiaTheme="minorHAnsi" w:hAnsiTheme="minorHAnsi" w:cstheme="minorBidi"/>
         <w:sz w:val="22"/>
         <w:szCs w:val="22"/>
         <w:lang w:val="en-US" w:eastAsia="en-US" w:bidi="ar-SA"/>
@@ -692,17 +688,17 @@
       </w:pPr>
     </w:pPrDefault>
   </w:docDefaults>
-  <w:latentStyles w:defLockedState="0" w:defUIPriority="99" w:defSemiHidden="0" w:defUnhideWhenUsed="0" w:defQFormat="0" w:count="371">
+  <w:latentStyles w:defLockedState="0" w:defUIPriority="99" w:defSemiHidden="0" w:defUnhideWhenUsed="0" w:defQFormat="0" w:count="376">
     <w:lsdException w:name="Normal" w:uiPriority="0" w:qFormat="1"/>
     <w:lsdException w:name="heading 1" w:uiPriority="9" w:qFormat="1"/>
-    <w:lsdException w:name="heading 2" w:uiPriority="9" w:semiHidden="1" w:unhideWhenUsed="1" w:qFormat="1"/>
-    <w:lsdException w:name="heading 3" w:uiPriority="9" w:semiHidden="1" w:unhideWhenUsed="1" w:qFormat="1"/>
-    <w:lsdException w:name="heading 4" w:uiPriority="9" w:semiHidden="1" w:unhideWhenUsed="1" w:qFormat="1"/>
-    <w:lsdException w:name="heading 5" w:uiPriority="9" w:semiHidden="1" w:unhideWhenUsed="1" w:qFormat="1"/>
-    <w:lsdException w:name="heading 6" w:uiPriority="9" w:semiHidden="1" w:unhideWhenUsed="1" w:qFormat="1"/>
-    <w:lsdException w:name="heading 7" w:uiPriority="9" w:semiHidden="1" w:unhideWhenUsed="1" w:qFormat="1"/>
-    <w:lsdException w:name="heading 8" w:uiPriority="9" w:semiHidden="1" w:unhideWhenUsed="1" w:qFormat="1"/>
-    <w:lsdException w:name="heading 9" w:uiPriority="9" w:semiHidden="1" w:unhideWhenUsed="1" w:qFormat="1"/>
+    <w:lsdException w:name="heading 2" w:semiHidden="1" w:uiPriority="9" w:unhideWhenUsed="1" w:qFormat="1"/>
+    <w:lsdException w:name="heading 3" w:semiHidden="1" w:uiPriority="9" w:unhideWhenUsed="1" w:qFormat="1"/>
+    <w:lsdException w:name="heading 4" w:semiHidden="1" w:uiPriority="9" w:unhideWhenUsed="1" w:qFormat="1"/>
+    <w:lsdException w:name="heading 5" w:semiHidden="1" w:uiPriority="9" w:unhideWhenUsed="1" w:qFormat="1"/>
+    <w:lsdException w:name="heading 6" w:semiHidden="1" w:uiPriority="9" w:unhideWhenUsed="1" w:qFormat="1"/>
+    <w:lsdException w:name="heading 7" w:semiHidden="1" w:uiPriority="9" w:unhideWhenUsed="1" w:qFormat="1"/>
+    <w:lsdException w:name="heading 8" w:semiHidden="1" w:uiPriority="9" w:unhideWhenUsed="1" w:qFormat="1"/>
+    <w:lsdException w:name="heading 9" w:semiHidden="1" w:uiPriority="9" w:unhideWhenUsed="1" w:qFormat="1"/>
     <w:lsdException w:name="index 1" w:semiHidden="1" w:unhideWhenUsed="1"/>
     <w:lsdException w:name="index 2" w:semiHidden="1" w:unhideWhenUsed="1"/>
     <w:lsdException w:name="index 3" w:semiHidden="1" w:unhideWhenUsed="1"/>
@@ -712,22 +708,22 @@
     <w:lsdException w:name="index 7" w:semiHidden="1" w:unhideWhenUsed="1"/>
     <w:lsdException w:name="index 8" w:semiHidden="1" w:unhideWhenUsed="1"/>
     <w:lsdException w:name="index 9" w:semiHidden="1" w:unhideWhenUsed="1"/>
-    <w:lsdException w:name="toc 1" w:uiPriority="39" w:semiHidden="1" w:unhideWhenUsed="1"/>
-    <w:lsdException w:name="toc 2" w:uiPriority="39" w:semiHidden="1" w:unhideWhenUsed="1"/>
-    <w:lsdException w:name="toc 3" w:uiPriority="39" w:semiHidden="1" w:unhideWhenUsed="1"/>
-    <w:lsdException w:name="toc 4" w:uiPriority="39" w:semiHidden="1" w:unhideWhenUsed="1"/>
-    <w:lsdException w:name="toc 5" w:uiPriority="39" w:semiHidden="1" w:unhideWhenUsed="1"/>
-    <w:lsdException w:name="toc 6" w:uiPriority="39" w:semiHidden="1" w:unhideWhenUsed="1"/>
-    <w:lsdException w:name="toc 7" w:uiPriority="39" w:semiHidden="1" w:unhideWhenUsed="1"/>
-    <w:lsdException w:name="toc 8" w:uiPriority="39" w:semiHidden="1" w:unhideWhenUsed="1"/>
-    <w:lsdException w:name="toc 9" w:uiPriority="39" w:semiHidden="1" w:unhideWhenUsed="1"/>
+    <w:lsdException w:name="toc 1" w:semiHidden="1" w:uiPriority="39" w:unhideWhenUsed="1"/>
+    <w:lsdException w:name="toc 2" w:semiHidden="1" w:uiPriority="39" w:unhideWhenUsed="1"/>
+    <w:lsdException w:name="toc 3" w:semiHidden="1" w:uiPriority="39" w:unhideWhenUsed="1"/>
+    <w:lsdException w:name="toc 4" w:semiHidden="1" w:uiPriority="39" w:unhideWhenUsed="1"/>
+    <w:lsdException w:name="toc 5" w:semiHidden="1" w:uiPriority="39" w:unhideWhenUsed="1"/>
+    <w:lsdException w:name="toc 6" w:semiHidden="1" w:uiPriority="39" w:unhideWhenUsed="1"/>
+    <w:lsdException w:name="toc 7" w:semiHidden="1" w:uiPriority="39" w:unhideWhenUsed="1"/>
+    <w:lsdException w:name="toc 8" w:semiHidden="1" w:uiPriority="39" w:unhideWhenUsed="1"/>
+    <w:lsdException w:name="toc 9" w:semiHidden="1" w:uiPriority="39" w:unhideWhenUsed="1"/>
     <w:lsdException w:name="Normal Indent" w:semiHidden="1" w:unhideWhenUsed="1"/>
     <w:lsdException w:name="footnote text" w:semiHidden="1" w:unhideWhenUsed="1"/>
     <w:lsdException w:name="annotation text" w:semiHidden="1" w:unhideWhenUsed="1"/>
     <w:lsdException w:name="header" w:semiHidden="1" w:unhideWhenUsed="1"/>
     <w:lsdException w:name="footer" w:semiHidden="1" w:unhideWhenUsed="1"/>
     <w:lsdException w:name="index heading" w:semiHidden="1" w:unhideWhenUsed="1"/>
-    <w:lsdException w:name="caption" w:uiPriority="35" w:semiHidden="1" w:unhideWhenUsed="1" w:qFormat="1"/>
+    <w:lsdException w:name="caption" w:semiHidden="1" w:uiPriority="35" w:unhideWhenUsed="1" w:qFormat="1"/>
     <w:lsdException w:name="table of figures" w:semiHidden="1" w:unhideWhenUsed="1"/>
     <w:lsdException w:name="envelope address" w:semiHidden="1" w:unhideWhenUsed="1"/>
     <w:lsdException w:name="envelope return" w:semiHidden="1" w:unhideWhenUsed="1"/>
@@ -758,7 +754,7 @@
     <w:lsdException w:name="Title" w:uiPriority="10" w:qFormat="1"/>
     <w:lsdException w:name="Closing" w:semiHidden="1" w:unhideWhenUsed="1"/>
     <w:lsdException w:name="Signature" w:semiHidden="1" w:unhideWhenUsed="1"/>
-    <w:lsdException w:name="Default Paragraph Font" w:uiPriority="1" w:semiHidden="1" w:unhideWhenUsed="1"/>
+    <w:lsdException w:name="Default Paragraph Font" w:semiHidden="1" w:uiPriority="1" w:unhideWhenUsed="1"/>
     <w:lsdException w:name="Body Text" w:semiHidden="1" w:unhideWhenUsed="1"/>
     <w:lsdException w:name="Body Text Indent" w:semiHidden="1" w:unhideWhenUsed="1"/>
     <w:lsdException w:name="List Continue" w:semiHidden="1" w:unhideWhenUsed="1"/>
@@ -798,7 +794,6 @@
     <w:lsdException w:name="HTML Sample" w:semiHidden="1" w:unhideWhenUsed="1"/>
     <w:lsdException w:name="HTML Typewriter" w:semiHidden="1" w:unhideWhenUsed="1"/>
     <w:lsdException w:name="HTML Variable" w:semiHidden="1" w:unhideWhenUsed="1"/>
-    <w:lsdException w:name="Normal Table" w:semiHidden="1" w:unhideWhenUsed="1"/>
     <w:lsdException w:name="annotation subject" w:semiHidden="1" w:unhideWhenUsed="1"/>
     <w:lsdException w:name="No List" w:semiHidden="1" w:unhideWhenUsed="1"/>
     <w:lsdException w:name="Outline List 1" w:semiHidden="1" w:unhideWhenUsed="1"/>
@@ -841,11 +836,8 @@
     <w:lsdException w:name="Table Contemporary" w:semiHidden="1" w:unhideWhenUsed="1"/>
     <w:lsdException w:name="Table Elegant" w:semiHidden="1" w:unhideWhenUsed="1"/>
     <w:lsdException w:name="Table Professional" w:semiHidden="1" w:unhideWhenUsed="1"/>
-    <w:lsdException w:name="Table Subtle 1" w:semiHidden="1" w:unhideWhenUsed="1"/>
     <w:lsdException w:name="Table Subtle 2" w:semiHidden="1" w:unhideWhenUsed="1"/>
     <w:lsdException w:name="Table Web 1" w:semiHidden="1" w:unhideWhenUsed="1"/>
-    <w:lsdException w:name="Table Web 2" w:semiHidden="1" w:unhideWhenUsed="1"/>
-    <w:lsdException w:name="Table Web 3" w:semiHidden="1" w:unhideWhenUsed="1"/>
     <w:lsdException w:name="Balloon Text" w:semiHidden="1" w:unhideWhenUsed="1"/>
     <w:lsdException w:name="Table Grid" w:uiPriority="39"/>
     <w:lsdException w:name="Table Theme" w:semiHidden="1" w:unhideWhenUsed="1"/>
@@ -958,8 +950,8 @@
     <w:lsdException w:name="Subtle Reference" w:uiPriority="31" w:qFormat="1"/>
     <w:lsdException w:name="Intense Reference" w:uiPriority="32" w:qFormat="1"/>
     <w:lsdException w:name="Book Title" w:uiPriority="33" w:qFormat="1"/>
-    <w:lsdException w:name="Bibliography" w:uiPriority="37" w:semiHidden="1" w:unhideWhenUsed="1"/>
-    <w:lsdException w:name="TOC Heading" w:uiPriority="39" w:semiHidden="1" w:unhideWhenUsed="1" w:qFormat="1"/>
+    <w:lsdException w:name="Bibliography" w:semiHidden="1" w:uiPriority="37" w:unhideWhenUsed="1"/>
+    <w:lsdException w:name="TOC Heading" w:semiHidden="1" w:uiPriority="39" w:unhideWhenUsed="1" w:qFormat="1"/>
     <w:lsdException w:name="Plain Table 1" w:uiPriority="41"/>
     <w:lsdException w:name="Plain Table 2" w:uiPriority="42"/>
     <w:lsdException w:name="Plain Table 3" w:uiPriority="43"/>
@@ -1064,18 +1056,23 @@
     <w:lsdException w:name="List Table 5 Dark Accent 6" w:uiPriority="50"/>
     <w:lsdException w:name="List Table 6 Colorful Accent 6" w:uiPriority="51"/>
     <w:lsdException w:name="List Table 7 Colorful Accent 6" w:uiPriority="52"/>
+    <w:lsdException w:name="Mention" w:semiHidden="1" w:unhideWhenUsed="1"/>
+    <w:lsdException w:name="Smart Hyperlink" w:semiHidden="1" w:unhideWhenUsed="1"/>
+    <w:lsdException w:name="Hashtag" w:semiHidden="1" w:unhideWhenUsed="1"/>
+    <w:lsdException w:name="Unresolved Mention" w:semiHidden="1" w:unhideWhenUsed="1"/>
+    <w:lsdException w:name="Smart Link" w:semiHidden="1" w:unhideWhenUsed="1"/>
   </w:latentStyles>
-  <w:style w:type="paragraph" w:styleId="Normal" w:default="1">
+  <w:style w:type="paragraph" w:default="1" w:styleId="Normal">
     <w:name w:val="Normal"/>
     <w:qFormat/>
   </w:style>
-  <w:style w:type="character" w:styleId="DefaultParagraphFont" w:default="1">
+  <w:style w:type="character" w:default="1" w:styleId="DefaultParagraphFont">
     <w:name w:val="Default Paragraph Font"/>
     <w:uiPriority w:val="1"/>
     <w:semiHidden/>
     <w:unhideWhenUsed/>
   </w:style>
-  <w:style w:type="table" w:styleId="TableNormal" w:default="1">
+  <w:style w:type="table" w:default="1" w:styleId="TableNormal">
     <w:name w:val="Normal Table"/>
     <w:uiPriority w:val="99"/>
     <w:semiHidden/>
@@ -1090,36 +1087,29 @@
       </w:tblCellMar>
     </w:tblPr>
   </w:style>
-  <w:style w:type="numbering" w:styleId="NoList" w:default="1">
+  <w:style w:type="numbering" w:default="1" w:styleId="NoList">
     <w:name w:val="No List"/>
     <w:uiPriority w:val="99"/>
     <w:semiHidden/>
     <w:unhideWhenUsed/>
   </w:style>
-  <w:style xmlns:w="http://schemas.openxmlformats.org/wordprocessingml/2006/main" w:type="table" w:styleId="TableGrid">
-    <w:name xmlns:w="http://schemas.openxmlformats.org/wordprocessingml/2006/main" w:val="Table Grid"/>
-    <w:basedOn xmlns:w="http://schemas.openxmlformats.org/wordprocessingml/2006/main" w:val="TableNormal"/>
-    <w:uiPriority xmlns:w="http://schemas.openxmlformats.org/wordprocessingml/2006/main" w:val="59"/>
-    <w:rsid xmlns:w="http://schemas.openxmlformats.org/wordprocessingml/2006/main" w:val="00FB4123"/>
-    <w:pPr xmlns:w="http://schemas.openxmlformats.org/wordprocessingml/2006/main">
+  <w:style w:type="table" w:styleId="TableGrid">
+    <w:name w:val="Table Grid"/>
+    <w:basedOn w:val="TableNormal"/>
+    <w:uiPriority w:val="59"/>
+    <w:rsid w:val="00FB4123"/>
+    <w:pPr>
       <w:spacing w:after="0" w:line="240" w:lineRule="auto"/>
     </w:pPr>
-    <w:tblPr xmlns:w="http://schemas.openxmlformats.org/wordprocessingml/2006/main">
-      <w:tblInd w:w="0" w:type="dxa"/>
+    <w:tblPr>
       <w:tblBorders>
-        <w:top w:val="single" w:color="000000" w:themeColor="text1" w:sz="4" w:space="0"/>
-        <w:left w:val="single" w:color="000000" w:themeColor="text1" w:sz="4" w:space="0"/>
-        <w:bottom w:val="single" w:color="000000" w:themeColor="text1" w:sz="4" w:space="0"/>
-        <w:right w:val="single" w:color="000000" w:themeColor="text1" w:sz="4" w:space="0"/>
-        <w:insideH w:val="single" w:color="000000" w:themeColor="text1" w:sz="4" w:space="0"/>
-        <w:insideV w:val="single" w:color="000000" w:themeColor="text1" w:sz="4" w:space="0"/>
+        <w:top w:val="single" w:sz="4" w:space="0" w:color="000000" w:themeColor="text1"/>
+        <w:left w:val="single" w:sz="4" w:space="0" w:color="000000" w:themeColor="text1"/>
+        <w:bottom w:val="single" w:sz="4" w:space="0" w:color="000000" w:themeColor="text1"/>
+        <w:right w:val="single" w:sz="4" w:space="0" w:color="000000" w:themeColor="text1"/>
+        <w:insideH w:val="single" w:sz="4" w:space="0" w:color="000000" w:themeColor="text1"/>
+        <w:insideV w:val="single" w:sz="4" w:space="0" w:color="000000" w:themeColor="text1"/>
       </w:tblBorders>
-      <w:tblCellMar>
-        <w:top w:w="0" w:type="dxa"/>
-        <w:left w:w="108" w:type="dxa"/>
-        <w:bottom w:w="0" w:type="dxa"/>
-        <w:right w:w="108" w:type="dxa"/>
-      </w:tblCellMar>
     </w:tblPr>
   </w:style>
 </w:styles>
@@ -1387,6 +1377,15 @@
 </file>
 
 <file path=customXml/item1.xml><?xml version="1.0" encoding="utf-8"?>
+<?mso-contentType ?>
+<FormTemplates xmlns="http://schemas.microsoft.com/sharepoint/v3/contenttype/forms">
+  <Display>DocumentLibraryForm</Display>
+  <Edit>DocumentLibraryForm</Edit>
+  <New>DocumentLibraryForm</New>
+</FormTemplates>
+</file>
+
+<file path=customXml/item2.xml><?xml version="1.0" encoding="utf-8"?>
 <ct:contentTypeSchema xmlns:ct="http://schemas.microsoft.com/office/2006/metadata/contentType" xmlns:ma="http://schemas.microsoft.com/office/2006/metadata/properties/metaAttributes" ct:_="" ma:_="" ma:contentTypeName="Document" ma:contentTypeID="0x010100ADDE335C4514FA4BA48A44FF616DDCF2" ma:contentTypeVersion="6" ma:contentTypeDescription="Create a new document." ma:contentTypeScope="" ma:versionID="e27ca5ad00525db3a65a671aeaa4357e">
   <xsd:schema xmlns:xsd="http://www.w3.org/2001/XMLSchema" xmlns:xs="http://www.w3.org/2001/XMLSchema" xmlns:p="http://schemas.microsoft.com/office/2006/metadata/properties" xmlns:ns2="6590e261-7fb5-4724-9e2e-45350294f4d1" xmlns:ns3="6e862f5c-4f0f-4997-8fc6-77f08dc2d6cd" targetNamespace="http://schemas.microsoft.com/office/2006/metadata/properties" ma:root="true" ma:fieldsID="4c4cb8b4c764e0fa747b6292a43ca1ca" ns2:_="" ns3:_="">
     <xsd:import namespace="6590e261-7fb5-4724-9e2e-45350294f4d1"/>
@@ -1565,15 +1564,6 @@
 </ct:contentTypeSchema>
 </file>
 
-<file path=customXml/item2.xml><?xml version="1.0" encoding="utf-8"?>
-<?mso-contentType ?>
-<FormTemplates xmlns="http://schemas.microsoft.com/sharepoint/v3/contenttype/forms">
-  <Display>DocumentLibraryForm</Display>
-  <Edit>DocumentLibraryForm</Edit>
-  <New>DocumentLibraryForm</New>
-</FormTemplates>
-</file>
-
 <file path=customXml/item3.xml><?xml version="1.0" encoding="utf-8"?>
 <p:properties xmlns:p="http://schemas.microsoft.com/office/2006/metadata/properties" xmlns:xsi="http://www.w3.org/2001/XMLSchema-instance" xmlns:pc="http://schemas.microsoft.com/office/infopath/2007/PartnerControls">
   <documentManagement/>
@@ -1581,13 +1571,37 @@
 </file>
 
 <file path=customXml/itemProps1.xml><?xml version="1.0" encoding="utf-8"?>
-<ds:datastoreItem xmlns:ds="http://schemas.openxmlformats.org/officeDocument/2006/customXml" ds:itemID="{26AA0C04-6DA6-4CB4-8470-32E47FF216AE}"/>
+<ds:datastoreItem xmlns:ds="http://schemas.openxmlformats.org/officeDocument/2006/customXml" ds:itemID="{E2DD9205-09B4-4319-9898-DE86CAF99E17}">
+  <ds:schemaRefs>
+    <ds:schemaRef ds:uri="http://schemas.microsoft.com/sharepoint/v3/contenttype/forms"/>
+  </ds:schemaRefs>
+</ds:datastoreItem>
 </file>
 
 <file path=customXml/itemProps2.xml><?xml version="1.0" encoding="utf-8"?>
-<ds:datastoreItem xmlns:ds="http://schemas.openxmlformats.org/officeDocument/2006/customXml" ds:itemID="{E2DD9205-09B4-4319-9898-DE86CAF99E17}"/>
+<ds:datastoreItem xmlns:ds="http://schemas.openxmlformats.org/officeDocument/2006/customXml" ds:itemID="{26AA0C04-6DA6-4CB4-8470-32E47FF216AE}">
+  <ds:schemaRefs>
+    <ds:schemaRef ds:uri="http://schemas.microsoft.com/office/2006/metadata/contentType"/>
+    <ds:schemaRef ds:uri="http://schemas.microsoft.com/office/2006/metadata/properties/metaAttributes"/>
+    <ds:schemaRef ds:uri="http://www.w3.org/2001/XMLSchema"/>
+    <ds:schemaRef ds:uri="http://schemas.microsoft.com/office/2006/metadata/properties"/>
+    <ds:schemaRef ds:uri="6590e261-7fb5-4724-9e2e-45350294f4d1"/>
+    <ds:schemaRef ds:uri="6e862f5c-4f0f-4997-8fc6-77f08dc2d6cd"/>
+    <ds:schemaRef ds:uri="http://schemas.microsoft.com/office/2006/documentManagement/types"/>
+    <ds:schemaRef ds:uri="http://schemas.microsoft.com/office/infopath/2007/PartnerControls"/>
+    <ds:schemaRef ds:uri="http://schemas.openxmlformats.org/package/2006/metadata/core-properties"/>
+    <ds:schemaRef ds:uri="http://purl.org/dc/elements/1.1/"/>
+    <ds:schemaRef ds:uri="http://purl.org/dc/terms/"/>
+    <ds:schemaRef ds:uri="http://schemas.microsoft.com/internal/obd"/>
+  </ds:schemaRefs>
+</ds:datastoreItem>
 </file>
 
 <file path=customXml/itemProps3.xml><?xml version="1.0" encoding="utf-8"?>
-<ds:datastoreItem xmlns:ds="http://schemas.openxmlformats.org/officeDocument/2006/customXml" ds:itemID="{DD084C67-764A-41B6-B95D-A49B520660B2}"/>
+<ds:datastoreItem xmlns:ds="http://schemas.openxmlformats.org/officeDocument/2006/customXml" ds:itemID="{DD084C67-764A-41B6-B95D-A49B520660B2}">
+  <ds:schemaRefs>
+    <ds:schemaRef ds:uri="http://schemas.microsoft.com/office/2006/metadata/properties"/>
+    <ds:schemaRef ds:uri="http://schemas.microsoft.com/office/infopath/2007/PartnerControls"/>
+  </ds:schemaRefs>
+</ds:datastoreItem>
 </file>
</xml_diff>